<commit_message>
new wallpaper, and others stuff
</commit_message>
<xml_diff>
--- a/sources/FAQ.docx
+++ b/sources/FAQ.docx
@@ -423,28 +423,14 @@
           <w:rFonts w:ascii="Arial" w:hAnsi="Arial" w:cs="Arial"/>
           <w:lang w:val="fr-FR"/>
         </w:rPr>
-        <w:t>, une PSP, une PSVita, une PS2, une PS4 et un Raspberry Pi (seulement pour l’émulation</w:t>
-      </w:r>
-      <w:r>
-        <w:rPr>
-          <w:rFonts w:ascii="Arial" w:hAnsi="Arial" w:cs="Arial"/>
-          <w:lang w:val="fr-FR"/>
-        </w:rPr>
-        <w:t xml:space="preserve"> et bureautique</w:t>
-      </w:r>
-      <w:r>
-        <w:rPr>
-          <w:rFonts w:ascii="Arial" w:hAnsi="Arial" w:cs="Arial"/>
-          <w:lang w:val="fr-FR"/>
-        </w:rPr>
-        <w:t>)</w:t>
-      </w:r>
-      <w:r>
-        <w:rPr>
-          <w:rFonts w:ascii="Arial" w:hAnsi="Arial" w:cs="Arial"/>
-          <w:lang w:val="fr-FR"/>
-        </w:rPr>
-        <w:t>.</w:t>
+        <w:t xml:space="preserve">, une PSP, une PSVita, une PS2, une PS4 et un Raspberry Pi </w:t>
+      </w:r>
+      <w:r>
+        <w:rPr>
+          <w:rFonts w:ascii="Arial" w:hAnsi="Arial" w:cs="Arial"/>
+          <w:lang w:val="fr-FR"/>
+        </w:rPr>
+        <w:t>(seulement pour le NAS)</w:t>
       </w:r>
     </w:p>
     <w:p>
@@ -665,6 +651,15 @@
     <w:p>
       <w:pPr>
         <w:pStyle w:val="Paragraphedeliste"/>
+        <w:rPr>
+          <w:rFonts w:ascii="Arial" w:hAnsi="Arial" w:cs="Arial"/>
+          <w:lang w:val="fr-FR"/>
+        </w:rPr>
+      </w:pPr>
+    </w:p>
+    <w:p>
+      <w:pPr>
+        <w:pStyle w:val="Paragraphedeliste"/>
         <w:numPr>
           <w:ilvl w:val="0"/>
           <w:numId w:val="2"/>
@@ -683,59 +678,48 @@
           <w:bCs/>
           <w:lang w:val="fr-FR"/>
         </w:rPr>
-        <w:t xml:space="preserve">Pourquoi </w:t>
-      </w:r>
-      <w:r>
-        <w:rPr>
-          <w:rFonts w:ascii="Arial" w:hAnsi="Arial" w:cs="Arial"/>
-          <w:b/>
-          <w:bCs/>
-          <w:lang w:val="fr-FR"/>
-        </w:rPr>
-        <w:t>certaines vidéos</w:t>
-      </w:r>
-      <w:r>
-        <w:rPr>
-          <w:rFonts w:ascii="Arial" w:hAnsi="Arial" w:cs="Arial"/>
-          <w:b/>
-          <w:bCs/>
-          <w:lang w:val="fr-FR"/>
-        </w:rPr>
-        <w:t xml:space="preserve"> sont en anglais ?</w:t>
-      </w:r>
-    </w:p>
-    <w:p>
-      <w:pPr>
-        <w:pStyle w:val="Paragraphedeliste"/>
-        <w:rPr>
-          <w:rFonts w:ascii="Arial" w:hAnsi="Arial" w:cs="Arial"/>
-          <w:b/>
-          <w:bCs/>
-          <w:lang w:val="fr-FR"/>
-        </w:rPr>
-      </w:pPr>
-    </w:p>
-    <w:p>
-      <w:pPr>
-        <w:pStyle w:val="Paragraphedeliste"/>
-        <w:rPr>
-          <w:rFonts w:ascii="Arial" w:hAnsi="Arial" w:cs="Arial"/>
-          <w:lang w:val="fr-FR"/>
-        </w:rPr>
-      </w:pPr>
-      <w:r>
-        <w:rPr>
-          <w:rFonts w:ascii="Arial" w:hAnsi="Arial" w:cs="Arial"/>
-          <w:lang w:val="fr-FR"/>
-        </w:rPr>
-        <w:t>Sur Youtube, je fais parfois des vidéos dans d’autres langues</w:t>
-      </w:r>
-      <w:r>
-        <w:rPr>
-          <w:rFonts w:ascii="Arial" w:hAnsi="Arial" w:cs="Arial"/>
-          <w:lang w:val="fr-FR"/>
-        </w:rPr>
-        <w:t xml:space="preserve">, comme l’Anglais, car j’apprends à parler Anglais afin de diversifier mon contenu, pour mes futurs projets à </w:t>
+        <w:t>Pourquoi ne pas faire de serveur discord ?</w:t>
+      </w:r>
+    </w:p>
+    <w:p>
+      <w:pPr>
+        <w:pStyle w:val="Paragraphedeliste"/>
+        <w:rPr>
+          <w:rFonts w:ascii="Arial" w:hAnsi="Arial" w:cs="Arial"/>
+          <w:b/>
+          <w:bCs/>
+          <w:lang w:val="fr-FR"/>
+        </w:rPr>
+      </w:pPr>
+    </w:p>
+    <w:p>
+      <w:pPr>
+        <w:pStyle w:val="Paragraphedeliste"/>
+        <w:rPr>
+          <w:rFonts w:ascii="Arial" w:hAnsi="Arial" w:cs="Arial"/>
+          <w:lang w:val="fr-FR"/>
+        </w:rPr>
+      </w:pPr>
+      <w:r>
+        <w:rPr>
+          <w:rFonts w:ascii="Arial" w:hAnsi="Arial" w:cs="Arial"/>
+          <w:lang w:val="fr-FR"/>
+        </w:rPr>
+        <w:t xml:space="preserve">Discord était un bon moyen de </w:t>
+      </w:r>
+      <w:r>
+        <w:rPr>
+          <w:rFonts w:ascii="Arial" w:hAnsi="Arial" w:cs="Arial"/>
+          <w:lang w:val="fr-FR"/>
+        </w:rPr>
+        <w:t>partager</w:t>
+      </w:r>
+      <w:r>
+        <w:rPr>
+          <w:rFonts w:ascii="Arial" w:hAnsi="Arial" w:cs="Arial"/>
+          <w:lang w:val="fr-FR"/>
+        </w:rPr>
+        <w:t xml:space="preserve"> mes vidéos auprès de mes abonnées, de faire des annonces, discuter, mais ma communauté Discord, était inactif. Il n’y avait </w:t>
       </w:r>
       <w:r>
         <w:rPr>
@@ -743,59 +727,45 @@
           <w:lang w:val="fr-FR"/>
         </w:rPr>
         <w:lastRenderedPageBreak/>
-        <w:t>l’avenir et pour élargir ma communauté.</w:t>
-      </w:r>
-      <w:r>
-        <w:rPr>
-          <w:rFonts w:ascii="Arial" w:hAnsi="Arial" w:cs="Arial"/>
-          <w:lang w:val="fr-FR"/>
-        </w:rPr>
-        <w:t xml:space="preserve"> Cependant il n’y </w:t>
-      </w:r>
-      <w:r>
-        <w:rPr>
-          <w:rFonts w:ascii="Arial" w:hAnsi="Arial" w:cs="Arial"/>
-          <w:lang w:val="fr-FR"/>
-        </w:rPr>
-        <w:t>aura</w:t>
-      </w:r>
-      <w:r>
-        <w:rPr>
-          <w:rFonts w:ascii="Arial" w:hAnsi="Arial" w:cs="Arial"/>
-          <w:lang w:val="fr-FR"/>
-        </w:rPr>
-        <w:t xml:space="preserve"> pas d’autres langues </w:t>
-      </w:r>
-      <w:r>
-        <w:rPr>
-          <w:rFonts w:ascii="Arial" w:hAnsi="Arial" w:cs="Arial"/>
-          <w:lang w:val="fr-FR"/>
-        </w:rPr>
-        <w:t>mise à part</w:t>
-      </w:r>
-      <w:r>
-        <w:rPr>
-          <w:rFonts w:ascii="Arial" w:hAnsi="Arial" w:cs="Arial"/>
-          <w:lang w:val="fr-FR"/>
-        </w:rPr>
-        <w:t xml:space="preserve"> le Français et l’Anglais sur ma chaine.</w:t>
-      </w:r>
-    </w:p>
-    <w:p>
-      <w:pPr>
-        <w:pStyle w:val="Paragraphedeliste"/>
-        <w:rPr>
-          <w:rFonts w:ascii="Arial" w:hAnsi="Arial" w:cs="Arial"/>
-          <w:lang w:val="fr-FR"/>
-        </w:rPr>
-      </w:pPr>
-      <w:r>
-        <w:rPr>
-          <w:rFonts w:ascii="Arial" w:hAnsi="Arial" w:cs="Arial"/>
-          <w:lang w:val="fr-FR"/>
-        </w:rPr>
-        <w:t xml:space="preserve"> </w:t>
-      </w:r>
+        <w:t xml:space="preserve">pas beaucoup de monde, et le serveur </w:t>
+      </w:r>
+      <w:r>
+        <w:rPr>
+          <w:rFonts w:ascii="Arial" w:hAnsi="Arial" w:cs="Arial"/>
+          <w:lang w:val="fr-FR"/>
+        </w:rPr>
+        <w:t xml:space="preserve">avait quelques soucis en termes de modération. Par conséquent, j’ai préféré le fermée. Je </w:t>
+      </w:r>
+      <w:r>
+        <w:rPr>
+          <w:rFonts w:ascii="Arial" w:hAnsi="Arial" w:cs="Arial"/>
+          <w:lang w:val="fr-FR"/>
+        </w:rPr>
+        <w:t>f</w:t>
+      </w:r>
+      <w:r>
+        <w:rPr>
+          <w:rFonts w:ascii="Arial" w:hAnsi="Arial" w:cs="Arial"/>
+          <w:lang w:val="fr-FR"/>
+        </w:rPr>
+        <w:t>ais actuellement mes annonces dans l’onglet communauté de Youtube</w:t>
+      </w:r>
+      <w:r>
+        <w:rPr>
+          <w:rFonts w:ascii="Arial" w:hAnsi="Arial" w:cs="Arial"/>
+          <w:lang w:val="fr-FR"/>
+        </w:rPr>
+        <w:t xml:space="preserve"> ou sur mon site.</w:t>
+      </w:r>
+    </w:p>
+    <w:p>
+      <w:pPr>
+        <w:pStyle w:val="Paragraphedeliste"/>
+        <w:rPr>
+          <w:rFonts w:ascii="Arial" w:hAnsi="Arial" w:cs="Arial"/>
+          <w:lang w:val="fr-FR"/>
+        </w:rPr>
+      </w:pPr>
     </w:p>
     <w:p>
       <w:pPr>
@@ -818,76 +788,62 @@
           <w:bCs/>
           <w:lang w:val="fr-FR"/>
         </w:rPr>
-        <w:t>Pourquoi ne pas faire de serveur discord ?</w:t>
-      </w:r>
-    </w:p>
-    <w:p>
-      <w:pPr>
-        <w:pStyle w:val="Paragraphedeliste"/>
-        <w:rPr>
-          <w:rFonts w:ascii="Arial" w:hAnsi="Arial" w:cs="Arial"/>
-          <w:b/>
-          <w:bCs/>
-          <w:lang w:val="fr-FR"/>
-        </w:rPr>
-      </w:pPr>
-    </w:p>
-    <w:p>
-      <w:pPr>
-        <w:pStyle w:val="Paragraphedeliste"/>
-        <w:rPr>
-          <w:rFonts w:ascii="Arial" w:hAnsi="Arial" w:cs="Arial"/>
-          <w:lang w:val="fr-FR"/>
-        </w:rPr>
-      </w:pPr>
-      <w:r>
-        <w:rPr>
-          <w:rFonts w:ascii="Arial" w:hAnsi="Arial" w:cs="Arial"/>
-          <w:lang w:val="fr-FR"/>
-        </w:rPr>
-        <w:t xml:space="preserve">Discord était un bon moyen de </w:t>
-      </w:r>
-      <w:r>
-        <w:rPr>
-          <w:rFonts w:ascii="Arial" w:hAnsi="Arial" w:cs="Arial"/>
-          <w:lang w:val="fr-FR"/>
-        </w:rPr>
-        <w:t>partager</w:t>
-      </w:r>
-      <w:r>
-        <w:rPr>
-          <w:rFonts w:ascii="Arial" w:hAnsi="Arial" w:cs="Arial"/>
-          <w:lang w:val="fr-FR"/>
-        </w:rPr>
-        <w:t xml:space="preserve"> mes vidéos auprès de mes abonnées, de faire des annonces, discuter, mais ma communauté Discord, était inactif. Il n’y avait pas beaucoup de monde, et le serveur </w:t>
-      </w:r>
-      <w:r>
-        <w:rPr>
-          <w:rFonts w:ascii="Arial" w:hAnsi="Arial" w:cs="Arial"/>
-          <w:lang w:val="fr-FR"/>
-        </w:rPr>
-        <w:t xml:space="preserve">avait quelques soucis en termes de modération. Par conséquent, j’ai préféré le fermée. Je </w:t>
-      </w:r>
-      <w:r>
-        <w:rPr>
-          <w:rFonts w:ascii="Arial" w:hAnsi="Arial" w:cs="Arial"/>
-          <w:lang w:val="fr-FR"/>
-        </w:rPr>
-        <w:t>f</w:t>
-      </w:r>
-      <w:r>
-        <w:rPr>
-          <w:rFonts w:ascii="Arial" w:hAnsi="Arial" w:cs="Arial"/>
-          <w:lang w:val="fr-FR"/>
-        </w:rPr>
-        <w:t>ais actuellement mes annonces dans l’onglet communauté de Youtube</w:t>
-      </w:r>
-      <w:r>
-        <w:rPr>
-          <w:rFonts w:ascii="Arial" w:hAnsi="Arial" w:cs="Arial"/>
-          <w:lang w:val="fr-FR"/>
-        </w:rPr>
-        <w:t xml:space="preserve"> ou sur mon site.</w:t>
+        <w:t>Une transition vers les produits Apple à l’avenir ?</w:t>
+      </w:r>
+    </w:p>
+    <w:p>
+      <w:pPr>
+        <w:pStyle w:val="Paragraphedeliste"/>
+        <w:rPr>
+          <w:rFonts w:ascii="Arial" w:hAnsi="Arial" w:cs="Arial"/>
+          <w:b/>
+          <w:bCs/>
+          <w:lang w:val="fr-FR"/>
+        </w:rPr>
+      </w:pPr>
+    </w:p>
+    <w:p>
+      <w:pPr>
+        <w:pStyle w:val="Paragraphedeliste"/>
+        <w:rPr>
+          <w:rFonts w:ascii="Arial" w:hAnsi="Arial" w:cs="Arial"/>
+          <w:lang w:val="fr-FR"/>
+        </w:rPr>
+      </w:pPr>
+      <w:r>
+        <w:rPr>
+          <w:rFonts w:ascii="Arial" w:hAnsi="Arial" w:cs="Arial"/>
+          <w:lang w:val="fr-FR"/>
+        </w:rPr>
+        <w:t xml:space="preserve">Pour l’instant, je n’y songe pas vraiment, j’ai </w:t>
+      </w:r>
+      <w:r>
+        <w:rPr>
+          <w:rFonts w:ascii="Arial" w:hAnsi="Arial" w:cs="Arial"/>
+          <w:lang w:val="fr-FR"/>
+        </w:rPr>
+        <w:t>un budget assez serré</w:t>
+      </w:r>
+      <w:r>
+        <w:rPr>
+          <w:rFonts w:ascii="Arial" w:hAnsi="Arial" w:cs="Arial"/>
+          <w:lang w:val="fr-FR"/>
+        </w:rPr>
+        <w:t xml:space="preserve">, et je ne </w:t>
+      </w:r>
+      <w:r>
+        <w:rPr>
+          <w:rFonts w:ascii="Arial" w:hAnsi="Arial" w:cs="Arial"/>
+          <w:lang w:val="fr-FR"/>
+        </w:rPr>
+        <w:t>peux</w:t>
+      </w:r>
+      <w:r>
+        <w:rPr>
+          <w:rFonts w:ascii="Arial" w:hAnsi="Arial" w:cs="Arial"/>
+          <w:lang w:val="fr-FR"/>
+        </w:rPr>
+        <w:t xml:space="preserve"> pas me permettre de m’acheter toute la gamme d’Apple. </w:t>
       </w:r>
     </w:p>
     <w:p>
@@ -920,98 +876,111 @@
           <w:bCs/>
           <w:lang w:val="fr-FR"/>
         </w:rPr>
-        <w:t>C’est quoi Progressbar95 ?</w:t>
-      </w:r>
-    </w:p>
-    <w:p>
-      <w:pPr>
-        <w:pStyle w:val="Paragraphedeliste"/>
-        <w:rPr>
-          <w:rFonts w:ascii="Arial" w:hAnsi="Arial" w:cs="Arial"/>
-          <w:b/>
-          <w:bCs/>
-          <w:lang w:val="fr-FR"/>
-        </w:rPr>
-      </w:pPr>
-    </w:p>
-    <w:p>
-      <w:pPr>
-        <w:pStyle w:val="Paragraphedeliste"/>
-        <w:rPr>
-          <w:rFonts w:ascii="Arial" w:hAnsi="Arial" w:cs="Arial"/>
-          <w:lang w:val="fr-FR"/>
-        </w:rPr>
-      </w:pPr>
-      <w:r>
-        <w:rPr>
-          <w:rFonts w:ascii="Arial" w:hAnsi="Arial" w:cs="Arial"/>
-          <w:lang w:val="fr-FR"/>
-        </w:rPr>
-        <w:t>Progressbar95 est un jeux-vidéos crée par I</w:t>
-      </w:r>
-      <w:r>
-        <w:rPr>
-          <w:rFonts w:ascii="Arial" w:hAnsi="Arial" w:cs="Arial"/>
-          <w:lang w:val="fr-FR"/>
-        </w:rPr>
-        <w:t xml:space="preserve">gor </w:t>
-      </w:r>
-      <w:r>
-        <w:rPr>
-          <w:rFonts w:ascii="Arial" w:hAnsi="Arial" w:cs="Arial"/>
-          <w:lang w:val="fr-FR"/>
-        </w:rPr>
-        <w:t>U</w:t>
-      </w:r>
-      <w:r>
-        <w:rPr>
-          <w:rFonts w:ascii="Arial" w:hAnsi="Arial" w:cs="Arial"/>
-          <w:lang w:val="fr-FR"/>
-        </w:rPr>
-        <w:t>duslivii</w:t>
-      </w:r>
-      <w:r>
-        <w:rPr>
-          <w:rFonts w:ascii="Arial" w:hAnsi="Arial" w:cs="Arial"/>
-          <w:lang w:val="fr-FR"/>
-        </w:rPr>
-        <w:t xml:space="preserve">, aka Icoeye, éditée par Spooky Houses Studios sortie en juin 2019. Il est disponible sur Google Play, App Store, Windows, macOS et Linux. </w:t>
-      </w:r>
-      <w:r>
-        <w:rPr>
-          <w:rFonts w:ascii="Arial" w:hAnsi="Arial" w:cs="Arial"/>
-          <w:lang w:val="fr-FR"/>
-        </w:rPr>
-        <w:t>L’objectif est de remplir une barre de progression pour débloquer de nouveaux systèmes d’exploitation. J’ai très vite aimée ce jeu, par sa ressemblance avec Windows et macOS</w:t>
-      </w:r>
-      <w:r>
-        <w:rPr>
-          <w:rFonts w:ascii="Arial" w:hAnsi="Arial" w:cs="Arial"/>
-          <w:lang w:val="fr-FR"/>
-        </w:rPr>
-        <w:t>, ce qui m’a donnée envie de faire des vidéos et de faire des duels de sons entre OS</w:t>
-      </w:r>
-      <w:r>
-        <w:rPr>
-          <w:rFonts w:ascii="Arial" w:hAnsi="Arial" w:cs="Arial"/>
-          <w:lang w:val="fr-FR"/>
-        </w:rPr>
-        <w:t xml:space="preserve">. </w:t>
-      </w:r>
-      <w:r>
-        <w:rPr>
-          <w:rFonts w:ascii="Arial" w:hAnsi="Arial" w:cs="Arial"/>
-          <w:lang w:val="fr-FR"/>
-        </w:rPr>
-        <w:t xml:space="preserve">  </w:t>
-      </w:r>
-    </w:p>
-    <w:p>
-      <w:pPr>
-        <w:pStyle w:val="Paragraphedeliste"/>
-        <w:rPr>
-          <w:rFonts w:ascii="Arial" w:hAnsi="Arial" w:cs="Arial"/>
-          <w:lang w:val="fr-FR"/>
+        <w:t>Windows 10 ou Windows 11 ?</w:t>
+      </w:r>
+    </w:p>
+    <w:p>
+      <w:pPr>
+        <w:pStyle w:val="Paragraphedeliste"/>
+        <w:rPr>
+          <w:rFonts w:ascii="Arial" w:hAnsi="Arial" w:cs="Arial"/>
+          <w:b/>
+          <w:bCs/>
+          <w:lang w:val="fr-FR"/>
+        </w:rPr>
+      </w:pPr>
+    </w:p>
+    <w:p>
+      <w:pPr>
+        <w:pStyle w:val="Paragraphedeliste"/>
+        <w:rPr>
+          <w:rFonts w:ascii="Arial" w:hAnsi="Arial" w:cs="Arial"/>
+          <w:lang w:val="en-US"/>
+        </w:rPr>
+      </w:pPr>
+      <w:r>
+        <w:rPr>
+          <w:rFonts w:ascii="Arial" w:hAnsi="Arial" w:cs="Arial"/>
+          <w:lang w:val="fr-FR"/>
+        </w:rPr>
+        <w:t xml:space="preserve">Windows 11, n’est pas </w:t>
+      </w:r>
+      <w:r>
+        <w:rPr>
+          <w:rFonts w:ascii="Arial" w:hAnsi="Arial" w:cs="Arial"/>
+          <w:lang w:val="fr-FR"/>
+        </w:rPr>
+        <w:t xml:space="preserve">recommandable pour le moment, mon PC </w:t>
+      </w:r>
+      <w:r>
+        <w:rPr>
+          <w:rFonts w:ascii="Arial" w:hAnsi="Arial" w:cs="Arial"/>
+          <w:lang w:val="fr-FR"/>
+        </w:rPr>
+        <w:t>a</w:t>
+      </w:r>
+      <w:r>
+        <w:rPr>
+          <w:rFonts w:ascii="Arial" w:hAnsi="Arial" w:cs="Arial"/>
+          <w:lang w:val="fr-FR"/>
+        </w:rPr>
+        <w:t xml:space="preserve"> eu des chutes d’FPS, des crashs, ou des bugs. L’OS semble prometteur, mais en </w:t>
+      </w:r>
+      <w:r>
+        <w:rPr>
+          <w:rFonts w:ascii="Arial" w:hAnsi="Arial" w:cs="Arial"/>
+          <w:lang w:val="fr-FR"/>
+        </w:rPr>
+        <w:t>réalité</w:t>
+      </w:r>
+      <w:r>
+        <w:rPr>
+          <w:rFonts w:ascii="Arial" w:hAnsi="Arial" w:cs="Arial"/>
+          <w:lang w:val="fr-FR"/>
+        </w:rPr>
+        <w:t xml:space="preserve"> il est très instable. </w:t>
+      </w:r>
+      <w:r>
+        <w:rPr>
+          <w:rFonts w:ascii="Arial" w:hAnsi="Arial" w:cs="Arial"/>
+          <w:lang w:val="en-US"/>
+        </w:rPr>
+        <w:t xml:space="preserve">Rester sur Windows 10, </w:t>
+      </w:r>
+      <w:r>
+        <w:rPr>
+          <w:rFonts w:ascii="Arial" w:hAnsi="Arial" w:cs="Arial"/>
+          <w:lang w:val="en-US"/>
+        </w:rPr>
+        <w:t>car Windows 11 est Windows 10 avec juste u</w:t>
+      </w:r>
+      <w:r>
+        <w:rPr>
+          <w:rFonts w:ascii="Arial" w:hAnsi="Arial" w:cs="Arial"/>
+          <w:lang w:val="en-US"/>
+        </w:rPr>
+        <w:t xml:space="preserve">n theme </w:t>
+      </w:r>
+      <w:r>
+        <w:rPr>
+          <w:rFonts w:ascii="Arial" w:hAnsi="Arial" w:cs="Arial"/>
+          <w:lang w:val="fr-FR"/>
+        </w:rPr>
+        <w:t>personnalisée</w:t>
+      </w:r>
+      <w:r>
+        <w:rPr>
+          <w:rFonts w:ascii="Arial" w:hAnsi="Arial" w:cs="Arial"/>
+          <w:lang w:val="en-US"/>
+        </w:rPr>
+        <w:t>.</w:t>
+      </w:r>
+    </w:p>
+    <w:p>
+      <w:pPr>
+        <w:rPr>
+          <w:rFonts w:ascii="Arial" w:hAnsi="Arial" w:cs="Arial"/>
+          <w:lang w:val="en-US"/>
         </w:rPr>
       </w:pPr>
     </w:p>
@@ -1036,298 +1005,6 @@
           <w:bCs/>
           <w:lang w:val="fr-FR"/>
         </w:rPr>
-        <w:t>Une transition vers les produits Apple à l’avenir ?</w:t>
-      </w:r>
-    </w:p>
-    <w:p>
-      <w:pPr>
-        <w:pStyle w:val="Paragraphedeliste"/>
-        <w:rPr>
-          <w:rFonts w:ascii="Arial" w:hAnsi="Arial" w:cs="Arial"/>
-          <w:b/>
-          <w:bCs/>
-          <w:lang w:val="fr-FR"/>
-        </w:rPr>
-      </w:pPr>
-    </w:p>
-    <w:p>
-      <w:pPr>
-        <w:pStyle w:val="Paragraphedeliste"/>
-        <w:rPr>
-          <w:rFonts w:ascii="Arial" w:hAnsi="Arial" w:cs="Arial"/>
-          <w:lang w:val="fr-FR"/>
-        </w:rPr>
-      </w:pPr>
-      <w:r>
-        <w:rPr>
-          <w:rFonts w:ascii="Arial" w:hAnsi="Arial" w:cs="Arial"/>
-          <w:lang w:val="fr-FR"/>
-        </w:rPr>
-        <w:t xml:space="preserve">Pour l’instant, je n’y songe pas vraiment, j’ai </w:t>
-      </w:r>
-      <w:r>
-        <w:rPr>
-          <w:rFonts w:ascii="Arial" w:hAnsi="Arial" w:cs="Arial"/>
-          <w:lang w:val="fr-FR"/>
-        </w:rPr>
-        <w:t>un budget assez serré</w:t>
-      </w:r>
-      <w:r>
-        <w:rPr>
-          <w:rFonts w:ascii="Arial" w:hAnsi="Arial" w:cs="Arial"/>
-          <w:lang w:val="fr-FR"/>
-        </w:rPr>
-        <w:t xml:space="preserve">, et je ne </w:t>
-      </w:r>
-      <w:r>
-        <w:rPr>
-          <w:rFonts w:ascii="Arial" w:hAnsi="Arial" w:cs="Arial"/>
-          <w:lang w:val="fr-FR"/>
-        </w:rPr>
-        <w:t>peux</w:t>
-      </w:r>
-      <w:r>
-        <w:rPr>
-          <w:rFonts w:ascii="Arial" w:hAnsi="Arial" w:cs="Arial"/>
-          <w:lang w:val="fr-FR"/>
-        </w:rPr>
-        <w:t xml:space="preserve"> pas me permettre de m’acheter toute la gamme d’Apple. Cependant les seuls produits d’Apple, qui m’intéresse sont l’iPhone, pour ses performances, l’Apple Watch, pour une meilleure organisation et les Airpods (car j’en ai marre de racheter des écouteurs qui ne fonctionnent plus après un mois d’utilisations)</w:t>
-      </w:r>
-      <w:r>
-        <w:rPr>
-          <w:rFonts w:ascii="Arial" w:hAnsi="Arial" w:cs="Arial"/>
-          <w:lang w:val="fr-FR"/>
-        </w:rPr>
-        <w:t>.</w:t>
-      </w:r>
-    </w:p>
-    <w:p>
-      <w:pPr>
-        <w:pStyle w:val="Paragraphedeliste"/>
-        <w:rPr>
-          <w:rFonts w:ascii="Arial" w:hAnsi="Arial" w:cs="Arial"/>
-          <w:lang w:val="fr-FR"/>
-        </w:rPr>
-      </w:pPr>
-    </w:p>
-    <w:p>
-      <w:pPr>
-        <w:pStyle w:val="Paragraphedeliste"/>
-        <w:numPr>
-          <w:ilvl w:val="0"/>
-          <w:numId w:val="2"/>
-        </w:numPr>
-        <w:rPr>
-          <w:rFonts w:ascii="Arial" w:hAnsi="Arial" w:cs="Arial"/>
-          <w:b/>
-          <w:bCs/>
-          <w:lang w:val="fr-FR"/>
-        </w:rPr>
-      </w:pPr>
-      <w:r>
-        <w:rPr>
-          <w:rFonts w:ascii="Arial" w:hAnsi="Arial" w:cs="Arial"/>
-          <w:b/>
-          <w:bCs/>
-          <w:lang w:val="fr-FR"/>
-        </w:rPr>
-        <w:t>Windows 10 ou Windows 11 ?</w:t>
-      </w:r>
-    </w:p>
-    <w:p>
-      <w:pPr>
-        <w:pStyle w:val="Paragraphedeliste"/>
-        <w:rPr>
-          <w:rFonts w:ascii="Arial" w:hAnsi="Arial" w:cs="Arial"/>
-          <w:b/>
-          <w:bCs/>
-          <w:lang w:val="fr-FR"/>
-        </w:rPr>
-      </w:pPr>
-    </w:p>
-    <w:p>
-      <w:pPr>
-        <w:pStyle w:val="Paragraphedeliste"/>
-        <w:rPr>
-          <w:rFonts w:ascii="Arial" w:hAnsi="Arial" w:cs="Arial"/>
-          <w:lang w:val="fr-FR"/>
-        </w:rPr>
-      </w:pPr>
-      <w:r>
-        <w:rPr>
-          <w:rFonts w:ascii="Arial" w:hAnsi="Arial" w:cs="Arial"/>
-          <w:lang w:val="fr-FR"/>
-        </w:rPr>
-        <w:t xml:space="preserve">Windows 11, n’est pas </w:t>
-      </w:r>
-      <w:r>
-        <w:rPr>
-          <w:rFonts w:ascii="Arial" w:hAnsi="Arial" w:cs="Arial"/>
-          <w:lang w:val="fr-FR"/>
-        </w:rPr>
-        <w:t xml:space="preserve">recommandable pour le moment, mon PC </w:t>
-      </w:r>
-      <w:r>
-        <w:rPr>
-          <w:rFonts w:ascii="Arial" w:hAnsi="Arial" w:cs="Arial"/>
-          <w:lang w:val="fr-FR"/>
-        </w:rPr>
-        <w:t>a</w:t>
-      </w:r>
-      <w:r>
-        <w:rPr>
-          <w:rFonts w:ascii="Arial" w:hAnsi="Arial" w:cs="Arial"/>
-          <w:lang w:val="fr-FR"/>
-        </w:rPr>
-        <w:t xml:space="preserve"> eu des chutes d’FPS, des crashs, ou des bugs. L’OS semble prometteur, mais en </w:t>
-      </w:r>
-      <w:r>
-        <w:rPr>
-          <w:rFonts w:ascii="Arial" w:hAnsi="Arial" w:cs="Arial"/>
-          <w:lang w:val="fr-FR"/>
-        </w:rPr>
-        <w:t>réalité</w:t>
-      </w:r>
-      <w:r>
-        <w:rPr>
-          <w:rFonts w:ascii="Arial" w:hAnsi="Arial" w:cs="Arial"/>
-          <w:lang w:val="fr-FR"/>
-        </w:rPr>
-        <w:t xml:space="preserve"> il est très instable. Rester sur Windows 10, et ne foncez pas la </w:t>
-      </w:r>
-      <w:r>
-        <w:rPr>
-          <w:rFonts w:ascii="Arial" w:hAnsi="Arial" w:cs="Arial"/>
-          <w:lang w:val="fr-FR"/>
-        </w:rPr>
-        <w:t>tête</w:t>
-      </w:r>
-      <w:r>
-        <w:rPr>
-          <w:rFonts w:ascii="Arial" w:hAnsi="Arial" w:cs="Arial"/>
-          <w:lang w:val="fr-FR"/>
-        </w:rPr>
-        <w:t xml:space="preserve"> baissée lors de la sortie d’un système d’exploitation.  </w:t>
-      </w:r>
-    </w:p>
-    <w:p>
-      <w:pPr>
-        <w:pStyle w:val="Paragraphedeliste"/>
-        <w:rPr>
-          <w:rFonts w:ascii="Arial" w:hAnsi="Arial" w:cs="Arial"/>
-          <w:lang w:val="fr-FR"/>
-        </w:rPr>
-      </w:pPr>
-    </w:p>
-    <w:p>
-      <w:pPr>
-        <w:pStyle w:val="Paragraphedeliste"/>
-        <w:numPr>
-          <w:ilvl w:val="0"/>
-          <w:numId w:val="2"/>
-        </w:numPr>
-        <w:rPr>
-          <w:rFonts w:ascii="Arial" w:hAnsi="Arial" w:cs="Arial"/>
-          <w:b/>
-          <w:bCs/>
-          <w:lang w:val="fr-FR"/>
-        </w:rPr>
-      </w:pPr>
-      <w:r>
-        <w:rPr>
-          <w:rFonts w:ascii="Arial" w:hAnsi="Arial" w:cs="Arial"/>
-          <w:b/>
-          <w:bCs/>
-          <w:lang w:val="fr-FR"/>
-        </w:rPr>
-        <w:t xml:space="preserve">Mario UP est-il prometteur ? </w:t>
-      </w:r>
-    </w:p>
-    <w:p>
-      <w:pPr>
-        <w:pStyle w:val="Paragraphedeliste"/>
-        <w:rPr>
-          <w:rFonts w:ascii="Arial" w:hAnsi="Arial" w:cs="Arial"/>
-          <w:b/>
-          <w:bCs/>
-          <w:lang w:val="fr-FR"/>
-        </w:rPr>
-      </w:pPr>
-    </w:p>
-    <w:p>
-      <w:pPr>
-        <w:pStyle w:val="Paragraphedeliste"/>
-        <w:rPr>
-          <w:rFonts w:ascii="Arial" w:hAnsi="Arial" w:cs="Arial"/>
-          <w:lang w:val="fr-FR"/>
-        </w:rPr>
-      </w:pPr>
-      <w:r>
-        <w:rPr>
-          <w:rFonts w:ascii="Arial" w:hAnsi="Arial" w:cs="Arial"/>
-          <w:lang w:val="fr-FR"/>
-        </w:rPr>
-        <w:t>Oui, dans un sens, ma série basée sur les aventures de Mario et de moi sur de courts épisodes de court-métrage est intéressant. Mais dans un autre non, car de l’en</w:t>
-      </w:r>
-      <w:r>
-        <w:rPr>
-          <w:rFonts w:ascii="Arial" w:hAnsi="Arial" w:cs="Arial"/>
-          <w:lang w:val="fr-FR"/>
-        </w:rPr>
-        <w:t>re</w:t>
-      </w:r>
-      <w:r>
-        <w:rPr>
-          <w:rFonts w:ascii="Arial" w:hAnsi="Arial" w:cs="Arial"/>
-          <w:lang w:val="fr-FR"/>
-        </w:rPr>
-        <w:t xml:space="preserve">gistrement des scènes aux montages, il faut avoir beaucoup de motivation, de temps, et d’entrainement avant d’arriver à ce qu’un youtubeur comme SMG4 peut produire. Petit conseil pour les débutants, soyez patient et trouvez </w:t>
-      </w:r>
-      <w:r>
-        <w:rPr>
-          <w:rFonts w:ascii="Arial" w:hAnsi="Arial" w:cs="Arial"/>
-          <w:lang w:val="fr-FR"/>
-        </w:rPr>
-        <w:t>des idées originales</w:t>
-      </w:r>
-      <w:r>
-        <w:rPr>
-          <w:rFonts w:ascii="Arial" w:hAnsi="Arial" w:cs="Arial"/>
-          <w:lang w:val="fr-FR"/>
-        </w:rPr>
-        <w:t>.</w:t>
-      </w:r>
-    </w:p>
-    <w:p>
-      <w:pPr>
-        <w:pStyle w:val="Paragraphedeliste"/>
-        <w:rPr>
-          <w:rFonts w:ascii="Arial" w:hAnsi="Arial" w:cs="Arial"/>
-          <w:lang w:val="fr-FR"/>
-        </w:rPr>
-      </w:pPr>
-    </w:p>
-    <w:p>
-      <w:pPr>
-        <w:pStyle w:val="Paragraphedeliste"/>
-        <w:numPr>
-          <w:ilvl w:val="0"/>
-          <w:numId w:val="2"/>
-        </w:numPr>
-        <w:rPr>
-          <w:rFonts w:ascii="Arial" w:hAnsi="Arial" w:cs="Arial"/>
-          <w:b/>
-          <w:bCs/>
-          <w:lang w:val="fr-FR"/>
-        </w:rPr>
-      </w:pPr>
-      <w:r>
-        <w:rPr>
-          <w:rFonts w:ascii="Arial" w:hAnsi="Arial" w:cs="Arial"/>
-          <w:b/>
-          <w:bCs/>
-          <w:lang w:val="fr-FR"/>
-        </w:rPr>
         <w:t>Des conseils pour les nouveaux youtubeurs ?</w:t>
       </w:r>
     </w:p>
@@ -1383,15 +1060,7 @@
           <w:rFonts w:ascii="Arial" w:hAnsi="Arial" w:cs="Arial"/>
           <w:lang w:val="fr-FR"/>
         </w:rPr>
-        <w:t xml:space="preserve">sur un PC, ayez une bonne configuration, si vous faites de l’informatique (comme </w:t>
-      </w:r>
-      <w:r>
-        <w:rPr>
-          <w:rFonts w:ascii="Arial" w:hAnsi="Arial" w:cs="Arial"/>
-          <w:lang w:val="fr-FR"/>
-        </w:rPr>
-        <w:lastRenderedPageBreak/>
-        <w:t xml:space="preserve">moi), ne dites pas n’importe quoi et recherchée à minimum avant de faire </w:t>
+        <w:t xml:space="preserve">sur un PC, ayez une bonne configuration, si vous faites de l’informatique (comme moi), ne dites pas n’importe quoi et recherchée à minimum avant de faire </w:t>
       </w:r>
       <w:r>
         <w:rPr>
@@ -1562,14 +1231,7 @@
           <w:rFonts w:ascii="Arial" w:hAnsi="Arial" w:cs="Arial"/>
           <w:lang w:val="fr-FR"/>
         </w:rPr>
-        <w:t>1</w:t>
-      </w:r>
-      <w:r>
-        <w:rPr>
-          <w:rFonts w:ascii="Arial" w:hAnsi="Arial" w:cs="Arial"/>
-          <w:lang w:val="fr-FR"/>
-        </w:rPr>
-        <w:t>7</w:t>
+        <w:t>30</w:t>
       </w:r>
       <w:r>
         <w:rPr>

</xml_diff>